<commit_message>
Update 21/08 15:42 Arthur
</commit_message>
<xml_diff>
--- a/NOTES/oque fazer.docx
+++ b/NOTES/oque fazer.docx
@@ -119,7 +119,15 @@
           <w:sz w:val="32"/>
           <w:szCs w:val="32"/>
         </w:rPr>
-        <w:t>[inclui a API</w:t>
+        <w:t xml:space="preserve">[inclui a </w:t>
+      </w:r>
+      <w:proofErr w:type="gramStart"/>
+      <w:r>
+        <w:rPr>
+          <w:sz w:val="32"/>
+          <w:szCs w:val="32"/>
+        </w:rPr>
+        <w:t>API</w:t>
       </w:r>
       <w:r>
         <w:rPr>
@@ -155,167 +163,80 @@
           <w:szCs w:val="32"/>
         </w:rPr>
         <w:softHyphen/>
+        <w:t>]</w:t>
+      </w:r>
+      <w:r>
+        <w:rPr>
+          <w:sz w:val="32"/>
+          <w:szCs w:val="32"/>
+        </w:rPr>
+        <w:t>(</w:t>
+      </w:r>
+      <w:proofErr w:type="gramEnd"/>
+      <w:r>
+        <w:rPr>
+          <w:sz w:val="32"/>
+          <w:szCs w:val="32"/>
+        </w:rPr>
+        <w:t xml:space="preserve">decidir se vai ser pop </w:t>
+      </w:r>
+      <w:proofErr w:type="spellStart"/>
+      <w:r>
+        <w:rPr>
+          <w:sz w:val="32"/>
+          <w:szCs w:val="32"/>
+        </w:rPr>
+        <w:t>up</w:t>
+      </w:r>
+      <w:proofErr w:type="spellEnd"/>
+      <w:r>
+        <w:rPr>
+          <w:sz w:val="32"/>
+          <w:szCs w:val="32"/>
+        </w:rPr>
+        <w:t xml:space="preserve"> ou pagina extra)</w:t>
+      </w:r>
+      <w:r>
+        <w:rPr>
+          <w:sz w:val="32"/>
+          <w:szCs w:val="32"/>
+        </w:rPr>
+        <w:t xml:space="preserve"> </w:t>
+      </w:r>
+    </w:p>
+    <w:p>
+      <w:pPr>
+        <w:ind w:left="141"/>
+        <w:rPr>
+          <w:sz w:val="32"/>
+          <w:szCs w:val="32"/>
+        </w:rPr>
+      </w:pPr>
+      <w:r>
+        <w:rPr>
+          <w:sz w:val="32"/>
+          <w:szCs w:val="32"/>
+        </w:rPr>
+        <w:t xml:space="preserve">         • fazer com que as informações da sessão do usuário não </w:t>
+      </w:r>
+      <w:proofErr w:type="spellStart"/>
+      <w:r>
+        <w:rPr>
+          <w:sz w:val="32"/>
+          <w:szCs w:val="32"/>
+        </w:rPr>
+        <w:t>trasmitam</w:t>
+      </w:r>
+      <w:proofErr w:type="spellEnd"/>
+      <w:r>
+        <w:rPr>
+          <w:sz w:val="32"/>
+          <w:szCs w:val="32"/>
+        </w:rPr>
+        <w:t xml:space="preserve"> pelos logins</w:t>
       </w:r>
       <w:bookmarkStart w:id="0" w:name="_GoBack"/>
       <w:bookmarkEnd w:id="0"/>
-      <w:r>
-        <w:rPr>
-          <w:sz w:val="32"/>
-          <w:szCs w:val="32"/>
-        </w:rPr>
-        <w:t>]</w:t>
-      </w:r>
-      <w:r>
-        <w:rPr>
-          <w:sz w:val="32"/>
-          <w:szCs w:val="32"/>
-        </w:rPr>
-        <w:t xml:space="preserve">(decidir se vai ser pop </w:t>
-      </w:r>
-      <w:proofErr w:type="spellStart"/>
-      <w:r>
-        <w:rPr>
-          <w:sz w:val="32"/>
-          <w:szCs w:val="32"/>
-        </w:rPr>
-        <w:t>up</w:t>
-      </w:r>
-      <w:proofErr w:type="spellEnd"/>
-      <w:r>
-        <w:rPr>
-          <w:sz w:val="32"/>
-          <w:szCs w:val="32"/>
-        </w:rPr>
-        <w:t xml:space="preserve"> ou pagina extra)</w:t>
-      </w:r>
-    </w:p>
-    <w:p>
-      <w:pPr>
-        <w:ind w:left="141"/>
-        <w:rPr>
-          <w:sz w:val="32"/>
-          <w:szCs w:val="32"/>
-        </w:rPr>
-      </w:pPr>
-      <w:r>
-        <w:rPr>
-          <w:sz w:val="32"/>
-          <w:szCs w:val="32"/>
-        </w:rPr>
-        <w:t xml:space="preserve">         • separar o login de admin do login de </w:t>
-      </w:r>
-      <w:proofErr w:type="spellStart"/>
-      <w:r>
-        <w:rPr>
-          <w:sz w:val="32"/>
-          <w:szCs w:val="32"/>
-        </w:rPr>
-        <w:t>user</w:t>
-      </w:r>
-      <w:proofErr w:type="spellEnd"/>
-      <w:r>
-        <w:rPr>
-          <w:sz w:val="32"/>
-          <w:szCs w:val="32"/>
-        </w:rPr>
-        <w:t xml:space="preserve"> </w:t>
-      </w:r>
-    </w:p>
-    <w:p>
-      <w:pPr>
-        <w:ind w:left="141"/>
-        <w:rPr>
-          <w:sz w:val="32"/>
-          <w:szCs w:val="32"/>
-        </w:rPr>
-      </w:pPr>
-      <w:r>
-        <w:rPr>
-          <w:sz w:val="32"/>
-          <w:szCs w:val="32"/>
-        </w:rPr>
-        <w:t xml:space="preserve">         • fazer com que as informações da sessão do usuário não </w:t>
-      </w:r>
-      <w:proofErr w:type="spellStart"/>
-      <w:r>
-        <w:rPr>
-          <w:sz w:val="32"/>
-          <w:szCs w:val="32"/>
-        </w:rPr>
-        <w:t>trasmitam</w:t>
-      </w:r>
-      <w:proofErr w:type="spellEnd"/>
-      <w:r>
-        <w:rPr>
-          <w:sz w:val="32"/>
-          <w:szCs w:val="32"/>
-        </w:rPr>
-        <w:t xml:space="preserve"> pelos logins</w:t>
-      </w:r>
-    </w:p>
-    <w:p>
-      <w:pPr>
-        <w:ind w:left="141"/>
-        <w:rPr>
-          <w:sz w:val="32"/>
-          <w:szCs w:val="32"/>
-        </w:rPr>
-      </w:pPr>
-      <w:r>
-        <w:rPr>
-          <w:sz w:val="32"/>
-          <w:szCs w:val="32"/>
-        </w:rPr>
-        <w:t xml:space="preserve">         • verificação dos usuários no </w:t>
-      </w:r>
-      <w:proofErr w:type="spellStart"/>
-      <w:r>
-        <w:rPr>
-          <w:sz w:val="32"/>
-          <w:szCs w:val="32"/>
-        </w:rPr>
-        <w:t>dashAdmin</w:t>
-      </w:r>
-      <w:proofErr w:type="spellEnd"/>
-    </w:p>
-    <w:p>
-      <w:pPr>
-        <w:ind w:left="141"/>
-        <w:rPr>
-          <w:sz w:val="32"/>
-          <w:szCs w:val="32"/>
-        </w:rPr>
-      </w:pPr>
-      <w:r>
-        <w:rPr>
-          <w:sz w:val="32"/>
-          <w:szCs w:val="32"/>
-        </w:rPr>
-        <w:t xml:space="preserve">         • adicionar tabelas </w:t>
-      </w:r>
-      <w:r>
-        <w:rPr>
-          <w:sz w:val="32"/>
-          <w:szCs w:val="32"/>
-        </w:rPr>
-        <w:t xml:space="preserve">de treino </w:t>
-      </w:r>
-      <w:r>
-        <w:rPr>
-          <w:sz w:val="32"/>
-          <w:szCs w:val="32"/>
-        </w:rPr>
-        <w:t xml:space="preserve">no </w:t>
-      </w:r>
-      <w:proofErr w:type="spellStart"/>
-      <w:r>
-        <w:rPr>
-          <w:sz w:val="32"/>
-          <w:szCs w:val="32"/>
-        </w:rPr>
-        <w:t>dashAdmin</w:t>
-      </w:r>
-      <w:proofErr w:type="spellEnd"/>
     </w:p>
     <w:p>
       <w:pPr>

</xml_diff>